<commit_message>
reliance docx quote updated.
</commit_message>
<xml_diff>
--- a/templates/reliance_industry.docx
+++ b/templates/reliance_industry.docx
@@ -103,8 +103,9 @@
           <w:u w:val="single"/>
           <w:lang w:eastAsia="en-IN" w:bidi="hi-IN"/>
         </w:rPr>
-        <w:t>3.45</w:t>
-      </w:r>
+        <w:t>{</w:t>
+      </w:r>
+      <w:proofErr w:type="spellStart"/>
       <w:r>
         <w:rPr>
           <w:rFonts w:ascii="Charis SIL" w:eastAsia="Times New Roman" w:hAnsi="Charis SIL" w:cs="Charis SIL"/>
@@ -112,6 +113,25 @@
           <w:u w:val="single"/>
           <w:lang w:eastAsia="en-IN" w:bidi="hi-IN"/>
         </w:rPr>
+        <w:t>power_demand_kw</w:t>
+      </w:r>
+      <w:proofErr w:type="spellEnd"/>
+      <w:r>
+        <w:rPr>
+          <w:rFonts w:ascii="Charis SIL" w:eastAsia="Times New Roman" w:hAnsi="Charis SIL" w:cs="Charis SIL"/>
+          <w:b/>
+          <w:u w:val="single"/>
+          <w:lang w:eastAsia="en-IN" w:bidi="hi-IN"/>
+        </w:rPr>
+        <w:t>}</w:t>
+      </w:r>
+      <w:r>
+        <w:rPr>
+          <w:rFonts w:ascii="Charis SIL" w:eastAsia="Times New Roman" w:hAnsi="Charis SIL" w:cs="Charis SIL"/>
+          <w:b/>
+          <w:u w:val="single"/>
+          <w:lang w:eastAsia="en-IN" w:bidi="hi-IN"/>
+        </w:rPr>
         <w:t>KW-HJT-2025-</w:t>
       </w:r>
       <w:r>
@@ -215,21 +235,7 @@
           <w:rFonts w:ascii="Charis SIL" w:eastAsia="Times New Roman" w:hAnsi="Charis SIL" w:cs="Charis SIL"/>
           <w:b/>
         </w:rPr>
-        <w:tab/>
-      </w:r>
-      <w:r>
-        <w:rPr>
-          <w:rFonts w:ascii="Charis SIL" w:eastAsia="Times New Roman" w:hAnsi="Charis SIL" w:cs="Charis SIL"/>
-          <w:b/>
-        </w:rPr>
-        <w:tab/>
-      </w:r>
-      <w:r>
-        <w:rPr>
-          <w:rFonts w:ascii="Charis SIL" w:eastAsia="Times New Roman" w:hAnsi="Charis SIL" w:cs="Charis SIL"/>
-          <w:b/>
-        </w:rPr>
-        <w:tab/>
+        <w:t xml:space="preserve">   </w:t>
       </w:r>
       <w:r>
         <w:rPr>
@@ -359,16 +365,15 @@
           <w:bCs/>
           <w:lang w:eastAsia="en-IN" w:bidi="hi-IN"/>
         </w:rPr>
-        <w:tab/>
-      </w:r>
-      <w:r>
-        <w:rPr>
-          <w:rFonts w:ascii="Charis SIL" w:eastAsia="Times New Roman" w:hAnsi="Charis SIL" w:cs="Charis SIL"/>
-          <w:b/>
-          <w:bCs/>
-          <w:lang w:eastAsia="en-IN" w:bidi="hi-IN"/>
-        </w:rPr>
-        <w:tab/>
+        <w:t xml:space="preserve">   </w:t>
+      </w:r>
+      <w:r>
+        <w:rPr>
+          <w:rFonts w:ascii="Charis SIL" w:eastAsia="Times New Roman" w:hAnsi="Charis SIL" w:cs="Charis SIL"/>
+          <w:b/>
+          <w:bCs/>
+          <w:lang w:eastAsia="en-IN" w:bidi="hi-IN"/>
+        </w:rPr>
         <w:t>Valid Until:</w:t>
       </w:r>
       <w:r>
@@ -439,6 +444,8 @@
           <w:lang w:eastAsia="en-IN" w:bidi="hi-IN"/>
         </w:rPr>
       </w:pPr>
+      <w:bookmarkStart w:id="0" w:name="_GoBack"/>
+      <w:bookmarkEnd w:id="0"/>
     </w:p>
     <w:p>
       <w:pPr>
@@ -609,7 +616,7 @@
           <w:rFonts w:ascii="Charis SIL" w:eastAsia="Times New Roman" w:hAnsi="Charis SIL" w:cs="Charis SIL"/>
           <w:lang w:eastAsia="en-IN" w:bidi="hi-IN"/>
         </w:rPr>
-        <w:t xml:space="preserve">Arpit Solar Shop is pleased to present this comprehensive quotation for the installation of a solar power generation system, featuring cutting-edge Heterojunction (HJT) technology </w:t>
+        <w:t xml:space="preserve">Arpit Solar Shop is pleased to present this comprehensive quotation for the installation of a solar power generation system, featuring cutting-edge Heterojunction (HJT) technology from Reliance New Energy. This system is designed to significantly reduce your electricity </w:t>
       </w:r>
       <w:r>
         <w:rPr>
@@ -617,7 +624,7 @@
           <w:lang w:eastAsia="en-IN" w:bidi="hi-IN"/>
         </w:rPr>
         <w:lastRenderedPageBreak/>
-        <w:t>from Reliance New Energy. This system is designed to significantly reduce your electricity bills, contribute to a sustainable future, and provide a reliable power source for your premises.</w:t>
+        <w:t>bills, contribute to a sustainable future, and provide a reliable power source for your premises.</w:t>
       </w:r>
     </w:p>
     <w:p>
@@ -915,31 +922,38 @@
           <w:bCs/>
           <w:lang w:eastAsia="en-IN" w:bidi="hi-IN"/>
         </w:rPr>
+        <w:t>b) Hot-Dip Galvanized (HDG) Structure:</w:t>
+      </w:r>
+      <w:r>
+        <w:rPr>
+          <w:rFonts w:ascii="Charis SIL" w:eastAsia="Times New Roman" w:hAnsi="Charis SIL" w:cs="Charis SIL"/>
+          <w:lang w:eastAsia="en-IN" w:bidi="hi-IN"/>
+        </w:rPr>
+        <w:t xml:space="preserve"> The solar mounting structure will be fabricated from </w:t>
+      </w:r>
+      <w:r>
+        <w:rPr>
+          <w:rFonts w:ascii="Charis SIL" w:eastAsia="Times New Roman" w:hAnsi="Charis SIL" w:cs="Charis SIL"/>
+          <w:b/>
+          <w:bCs/>
+          <w:lang w:eastAsia="en-IN" w:bidi="hi-IN"/>
+        </w:rPr>
+        <w:t>Hot-Dip Galvanized (HDG) steel</w:t>
+      </w:r>
+      <w:r>
+        <w:rPr>
+          <w:rFonts w:ascii="Charis SIL" w:eastAsia="Times New Roman" w:hAnsi="Charis SIL" w:cs="Charis SIL"/>
+          <w:lang w:eastAsia="en-IN" w:bidi="hi-IN"/>
+        </w:rPr>
+        <w:t xml:space="preserve">. This process involves immersing fabricated steel in </w:t>
+      </w:r>
+      <w:r>
+        <w:rPr>
+          <w:rFonts w:ascii="Charis SIL" w:eastAsia="Times New Roman" w:hAnsi="Charis SIL" w:cs="Charis SIL"/>
+          <w:lang w:eastAsia="en-IN" w:bidi="hi-IN"/>
+        </w:rPr>
         <w:lastRenderedPageBreak/>
-        <w:t>b) Hot-Dip Galvanized (HDG) Structure:</w:t>
-      </w:r>
-      <w:r>
-        <w:rPr>
-          <w:rFonts w:ascii="Charis SIL" w:eastAsia="Times New Roman" w:hAnsi="Charis SIL" w:cs="Charis SIL"/>
-          <w:lang w:eastAsia="en-IN" w:bidi="hi-IN"/>
-        </w:rPr>
-        <w:t xml:space="preserve"> The solar mounting structure will be fabricated from </w:t>
-      </w:r>
-      <w:r>
-        <w:rPr>
-          <w:rFonts w:ascii="Charis SIL" w:eastAsia="Times New Roman" w:hAnsi="Charis SIL" w:cs="Charis SIL"/>
-          <w:b/>
-          <w:bCs/>
-          <w:lang w:eastAsia="en-IN" w:bidi="hi-IN"/>
-        </w:rPr>
-        <w:t>Hot-Dip Galvanized (HDG) steel</w:t>
-      </w:r>
-      <w:r>
-        <w:rPr>
-          <w:rFonts w:ascii="Charis SIL" w:eastAsia="Times New Roman" w:hAnsi="Charis SIL" w:cs="Charis SIL"/>
-          <w:lang w:eastAsia="en-IN" w:bidi="hi-IN"/>
-        </w:rPr>
-        <w:t>. This process involves immersing fabricated steel in a bath of molten zinc, creating a metallurgically bonded coating that provides exceptional protection against corrosion. The benefits of HDG structures include:</w:t>
+        <w:t>a bath of molten zinc, creating a metallurgically bonded coating that provides exceptional protection against corrosion. The benefits of HDG structures include:</w:t>
       </w:r>
     </w:p>
     <w:p>
@@ -1975,7 +1989,6 @@
                 <w:sz w:val="28"/>
                 <w:szCs w:val="28"/>
               </w:rPr>
-              <w:lastRenderedPageBreak/>
               <w:t>Sr. No.</w:t>
             </w:r>
           </w:p>
@@ -2074,6 +2087,7 @@
               <w:rPr>
                 <w:rFonts w:ascii="Times New Roman" w:eastAsia="Times New Roman" w:hAnsi="Times New Roman" w:cs="Times New Roman"/>
               </w:rPr>
+              <w:lastRenderedPageBreak/>
               <w:t>1</w:t>
             </w:r>
           </w:p>
@@ -2919,8 +2933,6 @@
           <w:lang w:eastAsia="en-IN" w:bidi="hi-IN"/>
         </w:rPr>
       </w:pPr>
-      <w:bookmarkStart w:id="0" w:name="_GoBack"/>
-      <w:bookmarkEnd w:id="0"/>
       <w:r>
         <w:rPr>
           <w:rFonts w:ascii="Charis SIL" w:hAnsi="Charis SIL" w:cs="Charis SIL"/>
@@ -3304,7 +3316,6 @@
           <w:docPartUnique/>
         </w:docPartObj>
       </w:sdtPr>
-      <w:sdtEndPr/>
       <w:sdtContent>
         <w:r>
           <w:rPr>
@@ -5492,7 +5503,7 @@
 </file>
 
 <file path=customXml/itemProps1.xml><?xml version="1.0" encoding="utf-8"?>
-<ds:datastoreItem xmlns:ds="http://schemas.openxmlformats.org/officeDocument/2006/customXml" ds:itemID="{CBD16076-DAD7-4F9D-81DF-7E0A0CAD0926}">
+<ds:datastoreItem xmlns:ds="http://schemas.openxmlformats.org/officeDocument/2006/customXml" ds:itemID="{86166080-605F-466E-A7C4-FC6B752466C2}">
   <ds:schemaRefs>
     <ds:schemaRef ds:uri="http://schemas.openxmlformats.org/officeDocument/2006/bibliography"/>
   </ds:schemaRefs>

</xml_diff>